<commit_message>
1. Cambios hechos por RUDO
</commit_message>
<xml_diff>
--- a/CONSULTORIO.docx
+++ b/CONSULTORIO.docx
@@ -1,6 +1,6 @@
 
 <file path=word/document.xml><?xml version="1.0" encoding="utf-8"?>
-<w:document xmlns:wpc="http://schemas.microsoft.com/office/word/2010/wordprocessingCanvas" xmlns:cx="http://schemas.microsoft.com/office/drawing/2014/chartex" xmlns:mc="http://schemas.openxmlformats.org/markup-compatibility/2006" xmlns:o="urn:schemas-microsoft-com:office:office" xmlns:r="http://schemas.openxmlformats.org/officeDocument/2006/relationships" xmlns:m="http://schemas.openxmlformats.org/officeDocument/2006/math" xmlns:v="urn:schemas-microsoft-com:vml" xmlns:wp14="http://schemas.microsoft.com/office/word/2010/wordprocessingDrawing" xmlns:wp="http://schemas.openxmlformats.org/drawingml/2006/wordprocessingDrawing" xmlns:w10="urn:schemas-microsoft-com:office:word" xmlns:w="http://schemas.openxmlformats.org/wordprocessingml/2006/main" xmlns:w14="http://schemas.microsoft.com/office/word/2010/wordml" xmlns:w15="http://schemas.microsoft.com/office/word/2012/wordml" xmlns:w16se="http://schemas.microsoft.com/office/word/2015/wordml/symex" xmlns:wpg="http://schemas.microsoft.com/office/word/2010/wordprocessingGroup" xmlns:wpi="http://schemas.microsoft.com/office/word/2010/wordprocessingInk" xmlns:wne="http://schemas.microsoft.com/office/word/2006/wordml" xmlns:wps="http://schemas.microsoft.com/office/word/2010/wordprocessingShape" mc:Ignorable="w14 w15 w16se wp14">
+<w:document xmlns:wpc="http://schemas.microsoft.com/office/word/2010/wordprocessingCanvas" xmlns:mc="http://schemas.openxmlformats.org/markup-compatibility/2006" xmlns:o="urn:schemas-microsoft-com:office:office" xmlns:r="http://schemas.openxmlformats.org/officeDocument/2006/relationships" xmlns:m="http://schemas.openxmlformats.org/officeDocument/2006/math" xmlns:v="urn:schemas-microsoft-com:vml" xmlns:wp14="http://schemas.microsoft.com/office/word/2010/wordprocessingDrawing" xmlns:wp="http://schemas.openxmlformats.org/drawingml/2006/wordprocessingDrawing" xmlns:w10="urn:schemas-microsoft-com:office:word" xmlns:w="http://schemas.openxmlformats.org/wordprocessingml/2006/main" xmlns:w14="http://schemas.microsoft.com/office/word/2010/wordml" xmlns:w15="http://schemas.microsoft.com/office/word/2012/wordml" xmlns:wpg="http://schemas.microsoft.com/office/word/2010/wordprocessingGroup" xmlns:wpi="http://schemas.microsoft.com/office/word/2010/wordprocessingInk" xmlns:wne="http://schemas.microsoft.com/office/word/2006/wordml" xmlns:wps="http://schemas.microsoft.com/office/word/2010/wordprocessingShape" mc:Ignorable="w14 w15 wp14">
   <w:body>
     <w:p>
       <w:pPr>
@@ -70,7 +70,6 @@
           <w:szCs w:val="72"/>
         </w:rPr>
       </w:pPr>
-      <w:bookmarkStart w:id="0" w:name="_GoBack"/>
     </w:p>
     <w:p>
       <w:pPr>
@@ -90,7 +89,6 @@
         <w:t>TODA SONRISA ES PRODUCTO DE OTRA SONRISA…</w:t>
       </w:r>
     </w:p>
-    <w:bookmarkEnd w:id="0"/>
     <w:p>
       <w:pPr>
         <w:jc w:val="both"/>
@@ -252,59 +250,20 @@
           <w:szCs w:val="24"/>
         </w:rPr>
       </w:pPr>
-      <w:r>
-        <w:rPr>
-          <w:rFonts w:ascii="Arial" w:hAnsi="Arial" w:cs="Arial"/>
-          <w:sz w:val="24"/>
-          <w:szCs w:val="24"/>
-        </w:rPr>
-        <w:t>U.M.S.N.H.</w:t>
-      </w:r>
-    </w:p>
-    <w:p>
-      <w:pPr>
-        <w:jc w:val="both"/>
-        <w:rPr>
-          <w:rFonts w:ascii="Arial" w:hAnsi="Arial" w:cs="Arial"/>
-          <w:sz w:val="24"/>
-          <w:szCs w:val="24"/>
-        </w:rPr>
-      </w:pPr>
-    </w:p>
-    <w:p>
-      <w:pPr>
-        <w:tabs>
-          <w:tab w:val="left" w:pos="2295"/>
-        </w:tabs>
-        <w:rPr>
-          <w:rFonts w:ascii="Arial" w:hAnsi="Arial" w:cs="Arial"/>
-          <w:sz w:val="24"/>
-          <w:szCs w:val="24"/>
-        </w:rPr>
-      </w:pPr>
-    </w:p>
-    <w:p>
-      <w:pPr>
-        <w:jc w:val="center"/>
-        <w:rPr>
-          <w:rFonts w:ascii="Arial" w:hAnsi="Arial" w:cs="Arial"/>
-          <w:sz w:val="24"/>
-          <w:szCs w:val="24"/>
-        </w:rPr>
-      </w:pPr>
+      <w:bookmarkStart w:id="0" w:name="_GoBack"/>
       <w:r>
         <w:rPr>
           <w:noProof/>
           <w:lang w:eastAsia="es-MX"/>
         </w:rPr>
         <w:drawing>
-          <wp:anchor distT="0" distB="0" distL="114300" distR="114300" simplePos="0" relativeHeight="251659264" behindDoc="1" locked="0" layoutInCell="1" allowOverlap="1" wp14:anchorId="7A4C7ADC" wp14:editId="631246E7">
+          <wp:anchor distT="0" distB="0" distL="114300" distR="114300" simplePos="0" relativeHeight="251658752" behindDoc="1" locked="0" layoutInCell="1" allowOverlap="1" wp14:anchorId="3C489416" wp14:editId="4765F6B8">
             <wp:simplePos x="0" y="0"/>
             <wp:positionH relativeFrom="column">
-              <wp:posOffset>-165735</wp:posOffset>
+              <wp:posOffset>-123205</wp:posOffset>
             </wp:positionH>
             <wp:positionV relativeFrom="paragraph">
-              <wp:posOffset>118110</wp:posOffset>
+              <wp:posOffset>316821</wp:posOffset>
             </wp:positionV>
             <wp:extent cx="1295400" cy="2045335"/>
             <wp:effectExtent l="0" t="0" r="0" b="0"/>
@@ -363,9 +322,31 @@
           </wp:anchor>
         </w:drawing>
       </w:r>
-    </w:p>
-    <w:p>
-      <w:pPr>
+      <w:bookmarkEnd w:id="0"/>
+      <w:r>
+        <w:rPr>
+          <w:rFonts w:ascii="Arial" w:hAnsi="Arial" w:cs="Arial"/>
+          <w:sz w:val="24"/>
+          <w:szCs w:val="24"/>
+        </w:rPr>
+        <w:t>U.M.S.N.H.</w:t>
+      </w:r>
+    </w:p>
+    <w:p>
+      <w:pPr>
+        <w:jc w:val="both"/>
+        <w:rPr>
+          <w:rFonts w:ascii="Arial" w:hAnsi="Arial" w:cs="Arial"/>
+          <w:sz w:val="24"/>
+          <w:szCs w:val="24"/>
+        </w:rPr>
+      </w:pPr>
+    </w:p>
+    <w:p>
+      <w:pPr>
+        <w:tabs>
+          <w:tab w:val="left" w:pos="2295"/>
+        </w:tabs>
         <w:rPr>
           <w:rFonts w:ascii="Arial" w:hAnsi="Arial" w:cs="Arial"/>
           <w:sz w:val="24"/>
@@ -382,6 +363,25 @@
           <w:szCs w:val="24"/>
         </w:rPr>
       </w:pPr>
+    </w:p>
+    <w:p>
+      <w:pPr>
+        <w:rPr>
+          <w:rFonts w:ascii="Arial" w:hAnsi="Arial" w:cs="Arial"/>
+          <w:sz w:val="24"/>
+          <w:szCs w:val="24"/>
+        </w:rPr>
+      </w:pPr>
+    </w:p>
+    <w:p>
+      <w:pPr>
+        <w:jc w:val="center"/>
+        <w:rPr>
+          <w:rFonts w:ascii="Arial" w:hAnsi="Arial" w:cs="Arial"/>
+          <w:sz w:val="24"/>
+          <w:szCs w:val="24"/>
+        </w:rPr>
+      </w:pPr>
       <w:r>
         <w:rPr>
           <w:rFonts w:ascii="Arial" w:hAnsi="Arial" w:cs="Arial"/>
@@ -496,6 +496,25 @@
         </w:rPr>
       </w:pPr>
       <w:proofErr w:type="spellStart"/>
+      <w:r>
+        <w:rPr>
+          <w:rFonts w:ascii="Arial" w:hAnsi="Arial" w:cs="Arial"/>
+          <w:sz w:val="24"/>
+          <w:szCs w:val="24"/>
+          <w:shd w:val="clear" w:color="auto" w:fill="FFFFFF"/>
+        </w:rPr>
+        <w:t>Quienes</w:t>
+      </w:r>
+      <w:proofErr w:type="spellEnd"/>
+      <w:r>
+        <w:rPr>
+          <w:rFonts w:ascii="Arial" w:hAnsi="Arial" w:cs="Arial"/>
+          <w:sz w:val="24"/>
+          <w:szCs w:val="24"/>
+          <w:shd w:val="clear" w:color="auto" w:fill="FFFFFF"/>
+        </w:rPr>
+        <w:t xml:space="preserve"> somos</w:t>
+      </w:r>
       <w:proofErr w:type="gramStart"/>
       <w:r>
         <w:rPr>
@@ -504,17 +523,7 @@
           <w:szCs w:val="24"/>
           <w:shd w:val="clear" w:color="auto" w:fill="FFFFFF"/>
         </w:rPr>
-        <w:t>Quienes</w:t>
-      </w:r>
-      <w:proofErr w:type="spellEnd"/>
-      <w:r>
-        <w:rPr>
-          <w:rFonts w:ascii="Arial" w:hAnsi="Arial" w:cs="Arial"/>
-          <w:sz w:val="24"/>
-          <w:szCs w:val="24"/>
-          <w:shd w:val="clear" w:color="auto" w:fill="FFFFFF"/>
-        </w:rPr>
-        <w:t xml:space="preserve"> somos?</w:t>
+        <w:t>?</w:t>
       </w:r>
       <w:proofErr w:type="gramEnd"/>
     </w:p>
@@ -2465,7 +2474,7 @@
 </file>
 
 <file path=word/styles.xml><?xml version="1.0" encoding="utf-8"?>
-<w:styles xmlns:mc="http://schemas.openxmlformats.org/markup-compatibility/2006" xmlns:r="http://schemas.openxmlformats.org/officeDocument/2006/relationships" xmlns:w="http://schemas.openxmlformats.org/wordprocessingml/2006/main" xmlns:w14="http://schemas.microsoft.com/office/word/2010/wordml" xmlns:w15="http://schemas.microsoft.com/office/word/2012/wordml" xmlns:w16se="http://schemas.microsoft.com/office/word/2015/wordml/symex" mc:Ignorable="w14 w15 w16se">
+<w:styles xmlns:mc="http://schemas.openxmlformats.org/markup-compatibility/2006" xmlns:r="http://schemas.openxmlformats.org/officeDocument/2006/relationships" xmlns:w="http://schemas.openxmlformats.org/wordprocessingml/2006/main" xmlns:w14="http://schemas.microsoft.com/office/word/2010/wordml" xmlns:w15="http://schemas.microsoft.com/office/word/2012/wordml" mc:Ignorable="w14 w15">
   <w:docDefaults>
     <w:rPrDefault>
       <w:rPr>

</xml_diff>